<commit_message>
Added Bootstrap HOT 1&2 rubric
</commit_message>
<xml_diff>
--- a/tests/BOOTSTRAP_HOT2/Bootstrap5_HOT #2.docx
+++ b/tests/BOOTSTRAP_HOT2/Bootstrap5_HOT #2.docx
@@ -1,7 +1,44 @@
 
 <file path=word/document.xml><?xml version="1.0" encoding="utf-8"?>
-<w:document xmlns:wpc="http://schemas.microsoft.com/office/word/2010/wordprocessingCanvas" xmlns:cx="http://schemas.microsoft.com/office/drawing/2014/chartex" xmlns:cx1="http://schemas.microsoft.com/office/drawing/2015/9/8/chartex" xmlns:cx2="http://schemas.microsoft.com/office/drawing/2015/10/21/chartex" xmlns:cx3="http://schemas.microsoft.com/office/drawing/2016/5/9/chartex" xmlns:cx4="http://schemas.microsoft.com/office/drawing/2016/5/10/chartex" xmlns:cx5="http://schemas.microsoft.com/office/drawing/2016/5/11/chartex" xmlns:cx6="http://schemas.microsoft.com/office/drawing/2016/5/12/chartex" xmlns:cx7="http://schemas.microsoft.com/office/drawing/2016/5/13/chartex" xmlns:cx8="http://schemas.microsoft.com/office/drawing/2016/5/14/chartex" xmlns:mc="http://schemas.openxmlformats.org/markup-compatibility/2006" xmlns:aink="http://schemas.microsoft.com/office/drawing/2016/ink" xmlns:am3d="http://schemas.microsoft.com/office/drawing/2017/model3d" xmlns:o="urn:schemas-microsoft-com:office:office" xmlns:oel="http://schemas.microsoft.com/office/2019/extlst" xmlns:r="http://schemas.openxmlformats.org/officeDocument/2006/relationships" xmlns:m="http://schemas.openxmlformats.org/officeDocument/2006/math" xmlns:v="urn:schemas-microsoft-com:vml" xmlns:wp14="http://schemas.microsoft.com/office/word/2010/wordprocessingDrawing" xmlns:wp="http://schemas.openxmlformats.org/drawingml/2006/wordprocessingDrawing" xmlns:w10="urn:schemas-microsoft-com:office:word" xmlns:w="http://schemas.openxmlformats.org/wordprocessingml/2006/main" xmlns:w14="http://schemas.microsoft.com/office/word/2010/wordml" xmlns:w15="http://schemas.microsoft.com/office/word/2012/wordml" xmlns:w16cex="http://schemas.microsoft.com/office/word/2018/wordml/cex" xmlns:w16cid="http://schemas.microsoft.com/office/word/2016/wordml/cid" xmlns:w16="http://schemas.microsoft.com/office/word/2018/wordml" xmlns:w16sdtdh="http://schemas.microsoft.com/office/word/2020/wordml/sdtdatahash" xmlns:w16se="http://schemas.microsoft.com/office/word/2015/wordml/symex" xmlns:wpg="http://schemas.microsoft.com/office/word/2010/wordprocessingGroup" xmlns:wpi="http://schemas.microsoft.com/office/word/2010/wordprocessingInk" xmlns:wne="http://schemas.microsoft.com/office/word/2006/wordml" xmlns:wps="http://schemas.microsoft.com/office/word/2010/wordprocessingShape" mc:Ignorable="w14 w15 w16se w16cid w16 w16cex w16sdtdh wp14">
+<w:document xmlns:wpc="http://schemas.microsoft.com/office/word/2010/wordprocessingCanvas" xmlns:cx="http://schemas.microsoft.com/office/drawing/2014/chartex" xmlns:cx1="http://schemas.microsoft.com/office/drawing/2015/9/8/chartex" xmlns:cx2="http://schemas.microsoft.com/office/drawing/2015/10/21/chartex" xmlns:cx3="http://schemas.microsoft.com/office/drawing/2016/5/9/chartex" xmlns:cx4="http://schemas.microsoft.com/office/drawing/2016/5/10/chartex" xmlns:cx5="http://schemas.microsoft.com/office/drawing/2016/5/11/chartex" xmlns:cx6="http://schemas.microsoft.com/office/drawing/2016/5/12/chartex" xmlns:cx7="http://schemas.microsoft.com/office/drawing/2016/5/13/chartex" xmlns:cx8="http://schemas.microsoft.com/office/drawing/2016/5/14/chartex" xmlns:mc="http://schemas.openxmlformats.org/markup-compatibility/2006" xmlns:aink="http://schemas.microsoft.com/office/drawing/2016/ink" xmlns:am3d="http://schemas.microsoft.com/office/drawing/2017/model3d" xmlns:o="urn:schemas-microsoft-com:office:office" xmlns:oel="http://schemas.microsoft.com/office/2019/extlst" xmlns:r="http://schemas.openxmlformats.org/officeDocument/2006/relationships" xmlns:m="http://schemas.openxmlformats.org/officeDocument/2006/math" xmlns:v="urn:schemas-microsoft-com:vml" xmlns:wp14="http://schemas.microsoft.com/office/word/2010/wordprocessingDrawing" xmlns:wp="http://schemas.openxmlformats.org/drawingml/2006/wordprocessingDrawing" xmlns:w10="urn:schemas-microsoft-com:office:word" xmlns:w="http://schemas.openxmlformats.org/wordprocessingml/2006/main" xmlns:w14="http://schemas.microsoft.com/office/word/2010/wordml" xmlns:w15="http://schemas.microsoft.com/office/word/2012/wordml" xmlns:w16cex="http://schemas.microsoft.com/office/word/2018/wordml/cex" xmlns:w16cid="http://schemas.microsoft.com/office/word/2016/wordml/cid" xmlns:w16="http://schemas.microsoft.com/office/word/2018/wordml" xmlns:w16du="http://schemas.microsoft.com/office/word/2023/wordml/word16du" xmlns:w16sdtdh="http://schemas.microsoft.com/office/word/2020/wordml/sdtdatahash" xmlns:w16se="http://schemas.microsoft.com/office/word/2015/wordml/symex" xmlns:wpg="http://schemas.microsoft.com/office/word/2010/wordprocessingGroup" xmlns:wpi="http://schemas.microsoft.com/office/word/2010/wordprocessingInk" xmlns:wne="http://schemas.microsoft.com/office/word/2006/wordml" xmlns:wps="http://schemas.microsoft.com/office/word/2010/wordprocessingShape" mc:Ignorable="w14 w15 w16se w16cid w16 w16cex w16sdtdh w16du wp14">
   <w:body>
+    <w:p>
+      <w:pPr>
+        <w:spacing w:after="163" w:line="258" w:lineRule="auto"/>
+        <w:ind w:left="10" w:hanging="10"/>
+        <w:jc w:val="center"/>
+        <w:rPr>
+          <w:rFonts w:ascii="Cambria" w:eastAsia="Cambria" w:hAnsi="Cambria" w:cs="Cambria"/>
+          <w:b/>
+          <w:bCs/>
+          <w:i/>
+          <w:sz w:val="32"/>
+          <w:szCs w:val="32"/>
+        </w:rPr>
+      </w:pPr>
+      <w:r>
+        <w:rPr>
+          <w:rFonts w:ascii="Cambria" w:eastAsia="Cambria" w:hAnsi="Cambria" w:cs="Cambria"/>
+          <w:b/>
+          <w:bCs/>
+          <w:i/>
+          <w:sz w:val="32"/>
+          <w:szCs w:val="32"/>
+        </w:rPr>
+        <w:t>97.5%</w:t>
+      </w:r>
+    </w:p>
+    <w:p>
+      <w:pPr>
+        <w:spacing w:after="163" w:line="258" w:lineRule="auto"/>
+        <w:ind w:left="10" w:hanging="10"/>
+        <w:jc w:val="center"/>
+        <w:rPr>
+          <w:rFonts w:ascii="Cambria" w:eastAsia="Cambria" w:hAnsi="Cambria" w:cs="Cambria"/>
+          <w:i/>
+        </w:rPr>
+      </w:pPr>
+    </w:p>
     <w:p>
       <w:pPr>
         <w:spacing w:after="163" w:line="258" w:lineRule="auto"/>
@@ -171,17 +208,8 @@
           <w:rFonts w:ascii="Arial" w:eastAsia="Arial" w:hAnsi="Arial" w:cs="Arial"/>
           <w:b/>
         </w:rPr>
-        <w:t xml:space="preserve">- </w:t>
-      </w:r>
-      <w:proofErr w:type="gramStart"/>
-      <w:r>
-        <w:rPr>
-          <w:rFonts w:ascii="Arial" w:eastAsia="Arial" w:hAnsi="Arial" w:cs="Arial"/>
-          <w:b/>
-        </w:rPr>
-        <w:t>5pts</w:t>
-      </w:r>
-      <w:proofErr w:type="gramEnd"/>
+        <w:t>- 5pts</w:t>
+      </w:r>
     </w:p>
     <w:p>
       <w:pPr>
@@ -241,17 +269,8 @@
           <w:rFonts w:ascii="Arial" w:eastAsia="Arial" w:hAnsi="Arial" w:cs="Arial"/>
           <w:b/>
         </w:rPr>
-        <w:t xml:space="preserve">- </w:t>
-      </w:r>
-      <w:proofErr w:type="gramStart"/>
-      <w:r>
-        <w:rPr>
-          <w:rFonts w:ascii="Arial" w:eastAsia="Arial" w:hAnsi="Arial" w:cs="Arial"/>
-          <w:b/>
-        </w:rPr>
-        <w:t>5pts</w:t>
-      </w:r>
-      <w:proofErr w:type="gramEnd"/>
+        <w:t>- 5pts</w:t>
+      </w:r>
     </w:p>
     <w:p>
       <w:pPr>
@@ -284,6 +303,9 @@
         </w:numPr>
         <w:spacing w:after="41"/>
         <w:ind w:hanging="360"/>
+        <w:rPr>
+          <w:color w:val="auto"/>
+        </w:rPr>
       </w:pPr>
       <w:r>
         <w:rPr>
@@ -295,8 +317,25 @@
         <w:rPr>
           <w:rFonts w:ascii="Arial" w:eastAsia="Arial" w:hAnsi="Arial" w:cs="Arial"/>
           <w:b/>
+          <w:color w:val="auto"/>
         </w:rPr>
         <w:t>- 5pts</w:t>
+      </w:r>
+      <w:r>
+        <w:rPr>
+          <w:rFonts w:ascii="Arial" w:eastAsia="Arial" w:hAnsi="Arial" w:cs="Arial"/>
+          <w:b/>
+          <w:color w:val="auto"/>
+        </w:rPr>
+        <w:t xml:space="preserve"> </w:t>
+      </w:r>
+      <w:r>
+        <w:rPr>
+          <w:rFonts w:ascii="Arial" w:eastAsia="Arial" w:hAnsi="Arial" w:cs="Arial"/>
+          <w:b/>
+          <w:color w:val="FF0000"/>
+        </w:rPr>
+        <w:t>– 2.5pts</w:t>
       </w:r>
     </w:p>
     <w:p>
@@ -337,7 +376,6 @@
         </w:rPr>
         <w:t>Create an image carousel with controls and indicators -</w:t>
       </w:r>
-      <w:proofErr w:type="gramStart"/>
       <w:r>
         <w:rPr>
           <w:rFonts w:ascii="Arial" w:eastAsia="Arial" w:hAnsi="Arial" w:cs="Arial"/>
@@ -345,7 +383,6 @@
         </w:rPr>
         <w:t>10pts</w:t>
       </w:r>
-      <w:proofErr w:type="gramEnd"/>
     </w:p>
     <w:p>
       <w:pPr>
@@ -433,7 +470,6 @@
         </w:rPr>
         <w:t>-</w:t>
       </w:r>
-      <w:proofErr w:type="gramStart"/>
       <w:r>
         <w:rPr>
           <w:rFonts w:ascii="Arial" w:eastAsia="Arial" w:hAnsi="Arial" w:cs="Arial"/>
@@ -441,7 +477,6 @@
         </w:rPr>
         <w:t>10pts</w:t>
       </w:r>
-      <w:proofErr w:type="gramEnd"/>
     </w:p>
     <w:p>
       <w:pPr>
@@ -526,17 +561,8 @@
           <w:rFonts w:ascii="Arial" w:eastAsia="Arial" w:hAnsi="Arial" w:cs="Arial"/>
           <w:b/>
         </w:rPr>
-        <w:t xml:space="preserve">- </w:t>
-      </w:r>
-      <w:proofErr w:type="gramStart"/>
-      <w:r>
-        <w:rPr>
-          <w:rFonts w:ascii="Arial" w:eastAsia="Arial" w:hAnsi="Arial" w:cs="Arial"/>
-          <w:b/>
-        </w:rPr>
-        <w:t>10pts</w:t>
-      </w:r>
-      <w:proofErr w:type="gramEnd"/>
+        <w:t>- 10pts</w:t>
+      </w:r>
     </w:p>
     <w:p>
       <w:pPr>
@@ -577,7 +603,6 @@
         </w:rPr>
         <w:t xml:space="preserve">as the logo - </w:t>
       </w:r>
-      <w:proofErr w:type="gramStart"/>
       <w:r>
         <w:rPr>
           <w:rFonts w:ascii="Arial" w:eastAsia="Arial" w:hAnsi="Arial" w:cs="Arial"/>
@@ -585,7 +610,6 @@
         </w:rPr>
         <w:t>10pts</w:t>
       </w:r>
-      <w:proofErr w:type="gramEnd"/>
     </w:p>
     <w:p>
       <w:pPr>
@@ -641,7 +665,7 @@
 </file>
 
 <file path=word/numbering.xml><?xml version="1.0" encoding="utf-8"?>
-<w:numbering xmlns:wpc="http://schemas.microsoft.com/office/word/2010/wordprocessingCanvas" xmlns:cx="http://schemas.microsoft.com/office/drawing/2014/chartex" xmlns:cx1="http://schemas.microsoft.com/office/drawing/2015/9/8/chartex" xmlns:cx2="http://schemas.microsoft.com/office/drawing/2015/10/21/chartex" xmlns:cx3="http://schemas.microsoft.com/office/drawing/2016/5/9/chartex" xmlns:cx4="http://schemas.microsoft.com/office/drawing/2016/5/10/chartex" xmlns:cx5="http://schemas.microsoft.com/office/drawing/2016/5/11/chartex" xmlns:cx6="http://schemas.microsoft.com/office/drawing/2016/5/12/chartex" xmlns:cx7="http://schemas.microsoft.com/office/drawing/2016/5/13/chartex" xmlns:cx8="http://schemas.microsoft.com/office/drawing/2016/5/14/chartex" xmlns:mc="http://schemas.openxmlformats.org/markup-compatibility/2006" xmlns:aink="http://schemas.microsoft.com/office/drawing/2016/ink" xmlns:am3d="http://schemas.microsoft.com/office/drawing/2017/model3d" xmlns:o="urn:schemas-microsoft-com:office:office" xmlns:oel="http://schemas.microsoft.com/office/2019/extlst" xmlns:r="http://schemas.openxmlformats.org/officeDocument/2006/relationships" xmlns:m="http://schemas.openxmlformats.org/officeDocument/2006/math" xmlns:v="urn:schemas-microsoft-com:vml" xmlns:wp14="http://schemas.microsoft.com/office/word/2010/wordprocessingDrawing" xmlns:wp="http://schemas.openxmlformats.org/drawingml/2006/wordprocessingDrawing" xmlns:w10="urn:schemas-microsoft-com:office:word" xmlns:w="http://schemas.openxmlformats.org/wordprocessingml/2006/main" xmlns:w14="http://schemas.microsoft.com/office/word/2010/wordml" xmlns:w15="http://schemas.microsoft.com/office/word/2012/wordml" xmlns:w16cex="http://schemas.microsoft.com/office/word/2018/wordml/cex" xmlns:w16cid="http://schemas.microsoft.com/office/word/2016/wordml/cid" xmlns:w16="http://schemas.microsoft.com/office/word/2018/wordml" xmlns:w16sdtdh="http://schemas.microsoft.com/office/word/2020/wordml/sdtdatahash" xmlns:w16se="http://schemas.microsoft.com/office/word/2015/wordml/symex" xmlns:wpg="http://schemas.microsoft.com/office/word/2010/wordprocessingGroup" xmlns:wpi="http://schemas.microsoft.com/office/word/2010/wordprocessingInk" xmlns:wne="http://schemas.microsoft.com/office/word/2006/wordml" xmlns:wps="http://schemas.microsoft.com/office/word/2010/wordprocessingShape" mc:Ignorable="w14 w15 w16se w16cid w16 w16cex w16sdtdh wp14">
+<w:numbering xmlns:wpc="http://schemas.microsoft.com/office/word/2010/wordprocessingCanvas" xmlns:cx="http://schemas.microsoft.com/office/drawing/2014/chartex" xmlns:cx1="http://schemas.microsoft.com/office/drawing/2015/9/8/chartex" xmlns:cx2="http://schemas.microsoft.com/office/drawing/2015/10/21/chartex" xmlns:cx3="http://schemas.microsoft.com/office/drawing/2016/5/9/chartex" xmlns:cx4="http://schemas.microsoft.com/office/drawing/2016/5/10/chartex" xmlns:cx5="http://schemas.microsoft.com/office/drawing/2016/5/11/chartex" xmlns:cx6="http://schemas.microsoft.com/office/drawing/2016/5/12/chartex" xmlns:cx7="http://schemas.microsoft.com/office/drawing/2016/5/13/chartex" xmlns:cx8="http://schemas.microsoft.com/office/drawing/2016/5/14/chartex" xmlns:mc="http://schemas.openxmlformats.org/markup-compatibility/2006" xmlns:aink="http://schemas.microsoft.com/office/drawing/2016/ink" xmlns:am3d="http://schemas.microsoft.com/office/drawing/2017/model3d" xmlns:o="urn:schemas-microsoft-com:office:office" xmlns:oel="http://schemas.microsoft.com/office/2019/extlst" xmlns:r="http://schemas.openxmlformats.org/officeDocument/2006/relationships" xmlns:m="http://schemas.openxmlformats.org/officeDocument/2006/math" xmlns:v="urn:schemas-microsoft-com:vml" xmlns:wp14="http://schemas.microsoft.com/office/word/2010/wordprocessingDrawing" xmlns:wp="http://schemas.openxmlformats.org/drawingml/2006/wordprocessingDrawing" xmlns:w10="urn:schemas-microsoft-com:office:word" xmlns:w="http://schemas.openxmlformats.org/wordprocessingml/2006/main" xmlns:w14="http://schemas.microsoft.com/office/word/2010/wordml" xmlns:w15="http://schemas.microsoft.com/office/word/2012/wordml" xmlns:w16cex="http://schemas.microsoft.com/office/word/2018/wordml/cex" xmlns:w16cid="http://schemas.microsoft.com/office/word/2016/wordml/cid" xmlns:w16="http://schemas.microsoft.com/office/word/2018/wordml" xmlns:w16du="http://schemas.microsoft.com/office/word/2023/wordml/word16du" xmlns:w16sdtdh="http://schemas.microsoft.com/office/word/2020/wordml/sdtdatahash" xmlns:w16se="http://schemas.microsoft.com/office/word/2015/wordml/symex" xmlns:wpg="http://schemas.microsoft.com/office/word/2010/wordprocessingGroup" xmlns:wpi="http://schemas.microsoft.com/office/word/2010/wordprocessingInk" xmlns:wne="http://schemas.microsoft.com/office/word/2006/wordml" xmlns:wps="http://schemas.microsoft.com/office/word/2010/wordprocessingShape" mc:Ignorable="w14 w15 w16se w16cid w16 w16cex w16sdtdh w16du wp14">
   <w:abstractNum w:abstractNumId="0" w15:restartNumberingAfterBreak="0">
     <w:nsid w:val="7B345951"/>
     <w:multiLevelType w:val="hybridMultilevel"/>
@@ -860,7 +884,7 @@
 </file>
 
 <file path=word/styles.xml><?xml version="1.0" encoding="utf-8"?>
-<w:styles xmlns:mc="http://schemas.openxmlformats.org/markup-compatibility/2006" xmlns:r="http://schemas.openxmlformats.org/officeDocument/2006/relationships" xmlns:w="http://schemas.openxmlformats.org/wordprocessingml/2006/main" xmlns:w14="http://schemas.microsoft.com/office/word/2010/wordml" xmlns:w15="http://schemas.microsoft.com/office/word/2012/wordml" xmlns:w16cex="http://schemas.microsoft.com/office/word/2018/wordml/cex" xmlns:w16cid="http://schemas.microsoft.com/office/word/2016/wordml/cid" xmlns:w16="http://schemas.microsoft.com/office/word/2018/wordml" xmlns:w16sdtdh="http://schemas.microsoft.com/office/word/2020/wordml/sdtdatahash" xmlns:w16se="http://schemas.microsoft.com/office/word/2015/wordml/symex" mc:Ignorable="w14 w15 w16se w16cid w16 w16cex w16sdtdh">
+<w:styles xmlns:mc="http://schemas.openxmlformats.org/markup-compatibility/2006" xmlns:r="http://schemas.openxmlformats.org/officeDocument/2006/relationships" xmlns:w="http://schemas.openxmlformats.org/wordprocessingml/2006/main" xmlns:w14="http://schemas.microsoft.com/office/word/2010/wordml" xmlns:w15="http://schemas.microsoft.com/office/word/2012/wordml" xmlns:w16cex="http://schemas.microsoft.com/office/word/2018/wordml/cex" xmlns:w16cid="http://schemas.microsoft.com/office/word/2016/wordml/cid" xmlns:w16="http://schemas.microsoft.com/office/word/2018/wordml" xmlns:w16du="http://schemas.microsoft.com/office/word/2023/wordml/word16du" xmlns:w16sdtdh="http://schemas.microsoft.com/office/word/2020/wordml/sdtdatahash" xmlns:w16se="http://schemas.microsoft.com/office/word/2015/wordml/symex" mc:Ignorable="w14 w15 w16se w16cid w16 w16cex w16sdtdh w16du">
   <w:docDefaults>
     <w:rPrDefault>
       <w:rPr>

</xml_diff>